<commit_message>
updates to industrial and rec/ex
</commit_message>
<xml_diff>
--- a/land_use/EPA_NLUD/PROCESSING_STEPS.docx
+++ b/land_use/EPA_NLUD/PROCESSING_STEPS.docx
@@ -1,6 +1,6 @@
 
 <file path=word/document.xml><?xml version="1.0" encoding="utf-8"?>
-<w:document xmlns:wpc="http://schemas.microsoft.com/office/word/2010/wordprocessingCanvas" xmlns:cx="http://schemas.microsoft.com/office/drawing/2014/chartex" xmlns:cx1="http://schemas.microsoft.com/office/drawing/2015/9/8/chartex" xmlns:cx2="http://schemas.microsoft.com/office/drawing/2015/10/21/chartex" xmlns:cx3="http://schemas.microsoft.com/office/drawing/2016/5/9/chartex" xmlns:cx4="http://schemas.microsoft.com/office/drawing/2016/5/10/chartex" xmlns:cx5="http://schemas.microsoft.com/office/drawing/2016/5/11/chartex" xmlns:cx6="http://schemas.microsoft.com/office/drawing/2016/5/12/chartex" xmlns:cx7="http://schemas.microsoft.com/office/drawing/2016/5/13/chartex" xmlns:cx8="http://schemas.microsoft.com/office/drawing/2016/5/14/chartex" xmlns:mc="http://schemas.openxmlformats.org/markup-compatibility/2006" xmlns:aink="http://schemas.microsoft.com/office/drawing/2016/ink" xmlns:am3d="http://schemas.microsoft.com/office/drawing/2017/model3d" xmlns:o="urn:schemas-microsoft-com:office:office" xmlns:r="http://schemas.openxmlformats.org/officeDocument/2006/relationships" xmlns:m="http://schemas.openxmlformats.org/officeDocument/2006/math" xmlns:v="urn:schemas-microsoft-com:vml" xmlns:wp14="http://schemas.microsoft.com/office/word/2010/wordprocessingDrawing" xmlns:wp="http://schemas.openxmlformats.org/drawingml/2006/wordprocessingDrawing" xmlns:w10="urn:schemas-microsoft-com:office:word" xmlns:w="http://schemas.openxmlformats.org/wordprocessingml/2006/main" xmlns:w14="http://schemas.microsoft.com/office/word/2010/wordml" xmlns:w15="http://schemas.microsoft.com/office/word/2012/wordml" xmlns:w16cex="http://schemas.microsoft.com/office/word/2018/wordml/cex" xmlns:w16cid="http://schemas.microsoft.com/office/word/2016/wordml/cid" xmlns:w16="http://schemas.microsoft.com/office/word/2018/wordml" xmlns:w16sdtdh="http://schemas.microsoft.com/office/word/2020/wordml/sdtdatahash" xmlns:w16se="http://schemas.microsoft.com/office/word/2015/wordml/symex" xmlns:wpg="http://schemas.microsoft.com/office/word/2010/wordprocessingGroup" xmlns:wpi="http://schemas.microsoft.com/office/word/2010/wordprocessingInk" xmlns:wne="http://schemas.microsoft.com/office/word/2006/wordml" xmlns:wps="http://schemas.microsoft.com/office/word/2010/wordprocessingShape" mc:Ignorable="w14 w15 w16se w16cid w16 w16cex w16sdtdh wp14">
+<w:document xmlns:wpc="http://schemas.microsoft.com/office/word/2010/wordprocessingCanvas" xmlns:cx="http://schemas.microsoft.com/office/drawing/2014/chartex" xmlns:cx1="http://schemas.microsoft.com/office/drawing/2015/9/8/chartex" xmlns:cx2="http://schemas.microsoft.com/office/drawing/2015/10/21/chartex" xmlns:cx3="http://schemas.microsoft.com/office/drawing/2016/5/9/chartex" xmlns:cx4="http://schemas.microsoft.com/office/drawing/2016/5/10/chartex" xmlns:cx5="http://schemas.microsoft.com/office/drawing/2016/5/11/chartex" xmlns:cx6="http://schemas.microsoft.com/office/drawing/2016/5/12/chartex" xmlns:cx7="http://schemas.microsoft.com/office/drawing/2016/5/13/chartex" xmlns:cx8="http://schemas.microsoft.com/office/drawing/2016/5/14/chartex" xmlns:mc="http://schemas.openxmlformats.org/markup-compatibility/2006" xmlns:aink="http://schemas.microsoft.com/office/drawing/2016/ink" xmlns:am3d="http://schemas.microsoft.com/office/drawing/2017/model3d" xmlns:o="urn:schemas-microsoft-com:office:office" xmlns:oel="http://schemas.microsoft.com/office/2019/extlst" xmlns:r="http://schemas.openxmlformats.org/officeDocument/2006/relationships" xmlns:m="http://schemas.openxmlformats.org/officeDocument/2006/math" xmlns:v="urn:schemas-microsoft-com:vml" xmlns:wp14="http://schemas.microsoft.com/office/word/2010/wordprocessingDrawing" xmlns:wp="http://schemas.openxmlformats.org/drawingml/2006/wordprocessingDrawing" xmlns:w10="urn:schemas-microsoft-com:office:word" xmlns:w="http://schemas.openxmlformats.org/wordprocessingml/2006/main" xmlns:w14="http://schemas.microsoft.com/office/word/2010/wordml" xmlns:w15="http://schemas.microsoft.com/office/word/2012/wordml" xmlns:w16cex="http://schemas.microsoft.com/office/word/2018/wordml/cex" xmlns:w16cid="http://schemas.microsoft.com/office/word/2016/wordml/cid" xmlns:w16="http://schemas.microsoft.com/office/word/2018/wordml" xmlns:w16sdtdh="http://schemas.microsoft.com/office/word/2020/wordml/sdtdatahash" xmlns:w16se="http://schemas.microsoft.com/office/word/2015/wordml/symex" xmlns:wpg="http://schemas.microsoft.com/office/word/2010/wordprocessingGroup" xmlns:wpi="http://schemas.microsoft.com/office/word/2010/wordprocessingInk" xmlns:wne="http://schemas.microsoft.com/office/word/2006/wordml" xmlns:wps="http://schemas.microsoft.com/office/word/2010/wordprocessingShape" mc:Ignorable="w14 w15 w16se w16cid w16 w16cex w16sdtdh wp14">
   <w:body>
     <w:p>
       <w:pPr>
@@ -14,17 +14,470 @@
         <w:t>Join LEHD jobs data to SILVIS blocks</w:t>
       </w:r>
     </w:p>
-    <w:p>
-      <w:pPr>
-        <w:pStyle w:val="ListParagraph"/>
-        <w:numPr>
-          <w:ilvl w:val="0"/>
-          <w:numId w:val="1"/>
-        </w:numPr>
-      </w:pPr>
-    </w:p>
+    <w:p/>
+    <w:p/>
+    <w:p/>
+    <w:p/>
+    <w:p/>
+    <w:p/>
+    <w:p/>
+    <w:p/>
+    <w:p/>
+    <w:p/>
+    <w:p/>
+    <w:p/>
+    <w:p/>
+    <w:p/>
+    <w:p/>
+    <w:p/>
+    <w:p/>
+    <w:p/>
+    <w:p/>
+    <w:p/>
+    <w:tbl>
+      <w:tblPr>
+        <w:tblStyle w:val="TableGrid"/>
+        <w:tblW w:w="0" w:type="auto"/>
+        <w:tblLook w:val="04A0" w:firstRow="1" w:lastRow="0" w:firstColumn="1" w:lastColumn="0" w:noHBand="0" w:noVBand="1"/>
+      </w:tblPr>
+      <w:tblGrid>
+        <w:gridCol w:w="2875"/>
+        <w:gridCol w:w="772"/>
+        <w:gridCol w:w="772"/>
+        <w:gridCol w:w="772"/>
+        <w:gridCol w:w="772"/>
+        <w:gridCol w:w="6452"/>
+      </w:tblGrid>
+      <w:tr>
+        <w:tc>
+          <w:tcPr>
+            <w:tcW w:w="2875" w:type="dxa"/>
+          </w:tcPr>
+          <w:p/>
+        </w:tc>
+        <w:tc>
+          <w:tcPr>
+            <w:tcW w:w="772" w:type="dxa"/>
+          </w:tcPr>
+          <w:p>
+            <w:r>
+              <w:t>1990</w:t>
+            </w:r>
+          </w:p>
+        </w:tc>
+        <w:tc>
+          <w:tcPr>
+            <w:tcW w:w="772" w:type="dxa"/>
+          </w:tcPr>
+          <w:p>
+            <w:r>
+              <w:t>2000</w:t>
+            </w:r>
+          </w:p>
+        </w:tc>
+        <w:tc>
+          <w:tcPr>
+            <w:tcW w:w="772" w:type="dxa"/>
+          </w:tcPr>
+          <w:p>
+            <w:r>
+              <w:t>2010</w:t>
+            </w:r>
+          </w:p>
+        </w:tc>
+        <w:tc>
+          <w:tcPr>
+            <w:tcW w:w="772" w:type="dxa"/>
+          </w:tcPr>
+          <w:p>
+            <w:r>
+              <w:t>2020</w:t>
+            </w:r>
+          </w:p>
+        </w:tc>
+        <w:tc>
+          <w:tcPr>
+            <w:tcW w:w="6452" w:type="dxa"/>
+          </w:tcPr>
+          <w:p/>
+        </w:tc>
+      </w:tr>
+      <w:tr>
+        <w:tc>
+          <w:tcPr>
+            <w:tcW w:w="2875" w:type="dxa"/>
+          </w:tcPr>
+          <w:p>
+            <w:r>
+              <w:t>NHDPlusv2 polygons</w:t>
+            </w:r>
+          </w:p>
+        </w:tc>
+        <w:tc>
+          <w:tcPr>
+            <w:tcW w:w="772" w:type="dxa"/>
+          </w:tcPr>
+          <w:p/>
+        </w:tc>
+        <w:tc>
+          <w:tcPr>
+            <w:tcW w:w="772" w:type="dxa"/>
+          </w:tcPr>
+          <w:p/>
+        </w:tc>
+        <w:tc>
+          <w:tcPr>
+            <w:tcW w:w="772" w:type="dxa"/>
+          </w:tcPr>
+          <w:p/>
+        </w:tc>
+        <w:tc>
+          <w:tcPr>
+            <w:tcW w:w="772" w:type="dxa"/>
+          </w:tcPr>
+          <w:p/>
+        </w:tc>
+        <w:tc>
+          <w:tcPr>
+            <w:tcW w:w="6452" w:type="dxa"/>
+          </w:tcPr>
+          <w:p/>
+        </w:tc>
+      </w:tr>
+      <w:tr>
+        <w:tc>
+          <w:tcPr>
+            <w:tcW w:w="2875" w:type="dxa"/>
+          </w:tcPr>
+          <w:p>
+            <w:r>
+              <w:t>NLCD land cover</w:t>
+            </w:r>
+          </w:p>
+        </w:tc>
+        <w:tc>
+          <w:tcPr>
+            <w:tcW w:w="772" w:type="dxa"/>
+          </w:tcPr>
+          <w:p>
+            <w:r>
+              <w:t>x</w:t>
+            </w:r>
+          </w:p>
+        </w:tc>
+        <w:tc>
+          <w:tcPr>
+            <w:tcW w:w="772" w:type="dxa"/>
+          </w:tcPr>
+          <w:p>
+            <w:r>
+              <w:t>x</w:t>
+            </w:r>
+          </w:p>
+        </w:tc>
+        <w:tc>
+          <w:tcPr>
+            <w:tcW w:w="772" w:type="dxa"/>
+          </w:tcPr>
+          <w:p>
+            <w:r>
+              <w:t>x</w:t>
+            </w:r>
+          </w:p>
+        </w:tc>
+        <w:tc>
+          <w:tcPr>
+            <w:tcW w:w="772" w:type="dxa"/>
+          </w:tcPr>
+          <w:p>
+            <w:r>
+              <w:t>x</w:t>
+            </w:r>
+          </w:p>
+        </w:tc>
+        <w:tc>
+          <w:tcPr>
+            <w:tcW w:w="6452" w:type="dxa"/>
+          </w:tcPr>
+          <w:p/>
+        </w:tc>
+      </w:tr>
+      <w:tr>
+        <w:tc>
+          <w:tcPr>
+            <w:tcW w:w="2875" w:type="dxa"/>
+          </w:tcPr>
+          <w:p>
+            <w:r>
+              <w:t>NLCD impervious descriptor</w:t>
+            </w:r>
+          </w:p>
+        </w:tc>
+        <w:tc>
+          <w:tcPr>
+            <w:tcW w:w="772" w:type="dxa"/>
+          </w:tcPr>
+          <w:p/>
+        </w:tc>
+        <w:tc>
+          <w:tcPr>
+            <w:tcW w:w="772" w:type="dxa"/>
+          </w:tcPr>
+          <w:p>
+            <w:r>
+              <w:t>x</w:t>
+            </w:r>
+          </w:p>
+        </w:tc>
+        <w:tc>
+          <w:tcPr>
+            <w:tcW w:w="772" w:type="dxa"/>
+          </w:tcPr>
+          <w:p>
+            <w:r>
+              <w:t>x</w:t>
+            </w:r>
+          </w:p>
+        </w:tc>
+        <w:tc>
+          <w:tcPr>
+            <w:tcW w:w="772" w:type="dxa"/>
+          </w:tcPr>
+          <w:p>
+            <w:r>
+              <w:t>x</w:t>
+            </w:r>
+          </w:p>
+        </w:tc>
+        <w:tc>
+          <w:tcPr>
+            <w:tcW w:w="6452" w:type="dxa"/>
+          </w:tcPr>
+          <w:p/>
+        </w:tc>
+      </w:tr>
+      <w:tr>
+        <w:tc>
+          <w:tcPr>
+            <w:tcW w:w="2875" w:type="dxa"/>
+          </w:tcPr>
+          <w:p>
+            <w:r>
+              <w:t>TIGER2010_areawater</w:t>
+            </w:r>
+          </w:p>
+        </w:tc>
+        <w:tc>
+          <w:tcPr>
+            <w:tcW w:w="772" w:type="dxa"/>
+          </w:tcPr>
+          <w:p/>
+        </w:tc>
+        <w:tc>
+          <w:tcPr>
+            <w:tcW w:w="772" w:type="dxa"/>
+          </w:tcPr>
+          <w:p/>
+        </w:tc>
+        <w:tc>
+          <w:tcPr>
+            <w:tcW w:w="772" w:type="dxa"/>
+          </w:tcPr>
+          <w:p>
+            <w:r>
+              <w:t>x</w:t>
+            </w:r>
+          </w:p>
+        </w:tc>
+        <w:tc>
+          <w:tcPr>
+            <w:tcW w:w="772" w:type="dxa"/>
+          </w:tcPr>
+          <w:p/>
+        </w:tc>
+        <w:tc>
+          <w:tcPr>
+            <w:tcW w:w="6452" w:type="dxa"/>
+          </w:tcPr>
+          <w:p/>
+        </w:tc>
+      </w:tr>
+      <w:tr>
+        <w:tc>
+          <w:tcPr>
+            <w:tcW w:w="2875" w:type="dxa"/>
+          </w:tcPr>
+          <w:p>
+            <w:r>
+              <w:t>LODES</w:t>
+            </w:r>
+          </w:p>
+        </w:tc>
+        <w:tc>
+          <w:tcPr>
+            <w:tcW w:w="772" w:type="dxa"/>
+          </w:tcPr>
+          <w:p/>
+        </w:tc>
+        <w:tc>
+          <w:tcPr>
+            <w:tcW w:w="772" w:type="dxa"/>
+          </w:tcPr>
+          <w:p/>
+        </w:tc>
+        <w:tc>
+          <w:tcPr>
+            <w:tcW w:w="772" w:type="dxa"/>
+          </w:tcPr>
+          <w:p/>
+        </w:tc>
+        <w:tc>
+          <w:tcPr>
+            <w:tcW w:w="772" w:type="dxa"/>
+          </w:tcPr>
+          <w:p/>
+        </w:tc>
+        <w:tc>
+          <w:tcPr>
+            <w:tcW w:w="6452" w:type="dxa"/>
+          </w:tcPr>
+          <w:p/>
+        </w:tc>
+      </w:tr>
+      <w:tr>
+        <w:tc>
+          <w:tcPr>
+            <w:tcW w:w="2875" w:type="dxa"/>
+          </w:tcPr>
+          <w:p>
+            <w:r>
+              <w:t>ESRI_2010_lalndmrk</w:t>
+            </w:r>
+          </w:p>
+        </w:tc>
+        <w:tc>
+          <w:tcPr>
+            <w:tcW w:w="772" w:type="dxa"/>
+          </w:tcPr>
+          <w:p/>
+        </w:tc>
+        <w:tc>
+          <w:tcPr>
+            <w:tcW w:w="772" w:type="dxa"/>
+          </w:tcPr>
+          <w:p/>
+        </w:tc>
+        <w:tc>
+          <w:tcPr>
+            <w:tcW w:w="772" w:type="dxa"/>
+          </w:tcPr>
+          <w:p/>
+        </w:tc>
+        <w:tc>
+          <w:tcPr>
+            <w:tcW w:w="772" w:type="dxa"/>
+          </w:tcPr>
+          <w:p/>
+        </w:tc>
+        <w:tc>
+          <w:tcPr>
+            <w:tcW w:w="6452" w:type="dxa"/>
+          </w:tcPr>
+          <w:p/>
+        </w:tc>
+      </w:tr>
+      <w:tr>
+        <w:tc>
+          <w:tcPr>
+            <w:tcW w:w="2875" w:type="dxa"/>
+          </w:tcPr>
+          <w:p>
+            <w:r>
+              <w:t>TIGER2010_arealm</w:t>
+            </w:r>
+          </w:p>
+        </w:tc>
+        <w:tc>
+          <w:tcPr>
+            <w:tcW w:w="772" w:type="dxa"/>
+          </w:tcPr>
+          <w:p/>
+        </w:tc>
+        <w:tc>
+          <w:tcPr>
+            <w:tcW w:w="772" w:type="dxa"/>
+          </w:tcPr>
+          <w:p/>
+        </w:tc>
+        <w:tc>
+          <w:tcPr>
+            <w:tcW w:w="772" w:type="dxa"/>
+          </w:tcPr>
+          <w:p/>
+        </w:tc>
+        <w:tc>
+          <w:tcPr>
+            <w:tcW w:w="772" w:type="dxa"/>
+          </w:tcPr>
+          <w:p/>
+        </w:tc>
+        <w:tc>
+          <w:tcPr>
+            <w:tcW w:w="6452" w:type="dxa"/>
+          </w:tcPr>
+          <w:p/>
+        </w:tc>
+      </w:tr>
+      <w:tr>
+        <w:tc>
+          <w:tcPr>
+            <w:tcW w:w="2875" w:type="dxa"/>
+          </w:tcPr>
+          <w:p/>
+        </w:tc>
+        <w:tc>
+          <w:tcPr>
+            <w:tcW w:w="772" w:type="dxa"/>
+          </w:tcPr>
+          <w:p/>
+        </w:tc>
+        <w:tc>
+          <w:tcPr>
+            <w:tcW w:w="772" w:type="dxa"/>
+          </w:tcPr>
+          <w:p/>
+        </w:tc>
+        <w:tc>
+          <w:tcPr>
+            <w:tcW w:w="772" w:type="dxa"/>
+          </w:tcPr>
+          <w:p/>
+        </w:tc>
+        <w:tc>
+          <w:tcPr>
+            <w:tcW w:w="772" w:type="dxa"/>
+          </w:tcPr>
+          <w:p/>
+        </w:tc>
+        <w:tc>
+          <w:tcPr>
+            <w:tcW w:w="6452" w:type="dxa"/>
+          </w:tcPr>
+          <w:p/>
+        </w:tc>
+      </w:tr>
+    </w:tbl>
+    <w:p/>
+    <w:p/>
+    <w:p/>
+    <w:p/>
+    <w:p/>
+    <w:p/>
+    <w:p/>
+    <w:p/>
+    <w:p/>
     <w:sectPr>
-      <w:pgSz w:w="12240" w:h="15840"/>
+      <w:pgSz w:w="15840" w:h="12240" w:orient="landscape"/>
       <w:pgMar w:top="1440" w:right="1440" w:bottom="1440" w:left="1440" w:header="720" w:footer="720" w:gutter="0"/>
       <w:cols w:space="720"/>
       <w:docGrid w:linePitch="360"/>
@@ -34,7 +487,7 @@
 </file>
 
 <file path=word/numbering.xml><?xml version="1.0" encoding="utf-8"?>
-<w:numbering xmlns:wpc="http://schemas.microsoft.com/office/word/2010/wordprocessingCanvas" xmlns:cx="http://schemas.microsoft.com/office/drawing/2014/chartex" xmlns:cx1="http://schemas.microsoft.com/office/drawing/2015/9/8/chartex" xmlns:cx2="http://schemas.microsoft.com/office/drawing/2015/10/21/chartex" xmlns:cx3="http://schemas.microsoft.com/office/drawing/2016/5/9/chartex" xmlns:cx4="http://schemas.microsoft.com/office/drawing/2016/5/10/chartex" xmlns:cx5="http://schemas.microsoft.com/office/drawing/2016/5/11/chartex" xmlns:cx6="http://schemas.microsoft.com/office/drawing/2016/5/12/chartex" xmlns:cx7="http://schemas.microsoft.com/office/drawing/2016/5/13/chartex" xmlns:cx8="http://schemas.microsoft.com/office/drawing/2016/5/14/chartex" xmlns:mc="http://schemas.openxmlformats.org/markup-compatibility/2006" xmlns:aink="http://schemas.microsoft.com/office/drawing/2016/ink" xmlns:am3d="http://schemas.microsoft.com/office/drawing/2017/model3d" xmlns:o="urn:schemas-microsoft-com:office:office" xmlns:r="http://schemas.openxmlformats.org/officeDocument/2006/relationships" xmlns:m="http://schemas.openxmlformats.org/officeDocument/2006/math" xmlns:v="urn:schemas-microsoft-com:vml" xmlns:wp14="http://schemas.microsoft.com/office/word/2010/wordprocessingDrawing" xmlns:wp="http://schemas.openxmlformats.org/drawingml/2006/wordprocessingDrawing" xmlns:w10="urn:schemas-microsoft-com:office:word" xmlns:w="http://schemas.openxmlformats.org/wordprocessingml/2006/main" xmlns:w14="http://schemas.microsoft.com/office/word/2010/wordml" xmlns:w15="http://schemas.microsoft.com/office/word/2012/wordml" xmlns:w16cex="http://schemas.microsoft.com/office/word/2018/wordml/cex" xmlns:w16cid="http://schemas.microsoft.com/office/word/2016/wordml/cid" xmlns:w16="http://schemas.microsoft.com/office/word/2018/wordml" xmlns:w16sdtdh="http://schemas.microsoft.com/office/word/2020/wordml/sdtdatahash" xmlns:w16se="http://schemas.microsoft.com/office/word/2015/wordml/symex" xmlns:wpg="http://schemas.microsoft.com/office/word/2010/wordprocessingGroup" xmlns:wpi="http://schemas.microsoft.com/office/word/2010/wordprocessingInk" xmlns:wne="http://schemas.microsoft.com/office/word/2006/wordml" xmlns:wps="http://schemas.microsoft.com/office/word/2010/wordprocessingShape" mc:Ignorable="w14 w15 w16se w16cid w16 w16cex w16sdtdh wp14">
+<w:numbering xmlns:wpc="http://schemas.microsoft.com/office/word/2010/wordprocessingCanvas" xmlns:cx="http://schemas.microsoft.com/office/drawing/2014/chartex" xmlns:cx1="http://schemas.microsoft.com/office/drawing/2015/9/8/chartex" xmlns:cx2="http://schemas.microsoft.com/office/drawing/2015/10/21/chartex" xmlns:cx3="http://schemas.microsoft.com/office/drawing/2016/5/9/chartex" xmlns:cx4="http://schemas.microsoft.com/office/drawing/2016/5/10/chartex" xmlns:cx5="http://schemas.microsoft.com/office/drawing/2016/5/11/chartex" xmlns:cx6="http://schemas.microsoft.com/office/drawing/2016/5/12/chartex" xmlns:cx7="http://schemas.microsoft.com/office/drawing/2016/5/13/chartex" xmlns:cx8="http://schemas.microsoft.com/office/drawing/2016/5/14/chartex" xmlns:mc="http://schemas.openxmlformats.org/markup-compatibility/2006" xmlns:aink="http://schemas.microsoft.com/office/drawing/2016/ink" xmlns:am3d="http://schemas.microsoft.com/office/drawing/2017/model3d" xmlns:o="urn:schemas-microsoft-com:office:office" xmlns:oel="http://schemas.microsoft.com/office/2019/extlst" xmlns:r="http://schemas.openxmlformats.org/officeDocument/2006/relationships" xmlns:m="http://schemas.openxmlformats.org/officeDocument/2006/math" xmlns:v="urn:schemas-microsoft-com:vml" xmlns:wp14="http://schemas.microsoft.com/office/word/2010/wordprocessingDrawing" xmlns:wp="http://schemas.openxmlformats.org/drawingml/2006/wordprocessingDrawing" xmlns:w10="urn:schemas-microsoft-com:office:word" xmlns:w="http://schemas.openxmlformats.org/wordprocessingml/2006/main" xmlns:w14="http://schemas.microsoft.com/office/word/2010/wordml" xmlns:w15="http://schemas.microsoft.com/office/word/2012/wordml" xmlns:w16cex="http://schemas.microsoft.com/office/word/2018/wordml/cex" xmlns:w16cid="http://schemas.microsoft.com/office/word/2016/wordml/cid" xmlns:w16="http://schemas.microsoft.com/office/word/2018/wordml" xmlns:w16sdtdh="http://schemas.microsoft.com/office/word/2020/wordml/sdtdatahash" xmlns:w16se="http://schemas.microsoft.com/office/word/2015/wordml/symex" xmlns:wpg="http://schemas.microsoft.com/office/word/2010/wordprocessingGroup" xmlns:wpi="http://schemas.microsoft.com/office/word/2010/wordprocessingInk" xmlns:wne="http://schemas.microsoft.com/office/word/2006/wordml" xmlns:wps="http://schemas.microsoft.com/office/word/2010/wordprocessingShape" mc:Ignorable="w14 w15 w16se w16cid w16 w16cex w16sdtdh wp14">
   <w:abstractNum w:abstractNumId="0" w15:restartNumberingAfterBreak="0">
     <w:nsid w:val="23436741"/>
     <w:multiLevelType w:val="hybridMultilevel"/>
@@ -121,7 +574,7 @@
       </w:pPr>
     </w:lvl>
   </w:abstractNum>
-  <w:num w:numId="1">
+  <w:num w:numId="1" w16cid:durableId="1164709705">
     <w:abstractNumId w:val="0"/>
   </w:num>
 </w:numbering>
@@ -564,6 +1017,25 @@
       <w:contextualSpacing/>
     </w:pPr>
   </w:style>
+  <w:style w:type="table" w:styleId="TableGrid">
+    <w:name w:val="Table Grid"/>
+    <w:basedOn w:val="TableNormal"/>
+    <w:uiPriority w:val="39"/>
+    <w:rsid w:val="00C2290E"/>
+    <w:pPr>
+      <w:spacing w:after="0" w:line="240" w:lineRule="auto"/>
+    </w:pPr>
+    <w:tblPr>
+      <w:tblBorders>
+        <w:top w:val="single" w:sz="4" w:space="0" w:color="auto"/>
+        <w:left w:val="single" w:sz="4" w:space="0" w:color="auto"/>
+        <w:bottom w:val="single" w:sz="4" w:space="0" w:color="auto"/>
+        <w:right w:val="single" w:sz="4" w:space="0" w:color="auto"/>
+        <w:insideH w:val="single" w:sz="4" w:space="0" w:color="auto"/>
+        <w:insideV w:val="single" w:sz="4" w:space="0" w:color="auto"/>
+      </w:tblBorders>
+    </w:tblPr>
+  </w:style>
 </w:styles>
 </file>
 

</xml_diff>